<commit_message>
Fixed some logic error in a GUI message. Sadly I didn't fix this before sending the project off.
</commit_message>
<xml_diff>
--- a/TODO.docx
+++ b/TODO.docx
@@ -64,7 +64,63 @@
           <w:szCs w:val="24"/>
           <w:lang w:val="es-PR"/>
         </w:rPr>
-        <w:t xml:space="preserve"> para las secuencias en base de menor a mayor</w:t>
+        <w:t xml:space="preserve"> para las </w:t>
+      </w:r>
+      <w:r>
+        <w:rPr>
+          <w:rFonts w:ascii="Times New Roman" w:hAnsi="Times New Roman" w:cs="Times New Roman"/>
+          <w:b/>
+          <w:bCs/>
+          <w:sz w:val="24"/>
+          <w:szCs w:val="24"/>
+          <w:lang w:val="es-PR"/>
+        </w:rPr>
+        <w:t>secuencias</w:t>
+      </w:r>
+      <w:r>
+        <w:rPr>
+          <w:rFonts w:ascii="Times New Roman" w:hAnsi="Times New Roman" w:cs="Times New Roman"/>
+          <w:sz w:val="24"/>
+          <w:szCs w:val="24"/>
+          <w:lang w:val="es-PR"/>
+        </w:rPr>
+        <w:t xml:space="preserve"> en base de</w:t>
+      </w:r>
+      <w:r>
+        <w:rPr>
+          <w:rFonts w:ascii="Times New Roman" w:hAnsi="Times New Roman" w:cs="Times New Roman"/>
+          <w:sz w:val="24"/>
+          <w:szCs w:val="24"/>
+          <w:lang w:val="es-PR"/>
+        </w:rPr>
+        <w:t>l número</w:t>
+      </w:r>
+      <w:r>
+        <w:rPr>
+          <w:rFonts w:ascii="Times New Roman" w:hAnsi="Times New Roman" w:cs="Times New Roman"/>
+          <w:sz w:val="24"/>
+          <w:szCs w:val="24"/>
+          <w:lang w:val="es-PR"/>
+        </w:rPr>
+        <w:t xml:space="preserve"> menor a</w:t>
+      </w:r>
+      <w:r>
+        <w:rPr>
+          <w:rFonts w:ascii="Times New Roman" w:hAnsi="Times New Roman" w:cs="Times New Roman"/>
+          <w:sz w:val="24"/>
+          <w:szCs w:val="24"/>
+          <w:lang w:val="es-PR"/>
+        </w:rPr>
+        <w:t>l</w:t>
+      </w:r>
+      <w:r>
+        <w:rPr>
+          <w:rFonts w:ascii="Times New Roman" w:hAnsi="Times New Roman" w:cs="Times New Roman"/>
+          <w:sz w:val="24"/>
+          <w:szCs w:val="24"/>
+          <w:lang w:val="es-PR"/>
+        </w:rPr>
+        <w:t xml:space="preserve"> mayor</w:t>
       </w:r>
     </w:p>
     <w:p>
@@ -109,7 +165,103 @@
           <w:szCs w:val="24"/>
           <w:lang w:val="es-PR"/>
         </w:rPr>
-        <w:t xml:space="preserve"> para las filas en base a la media de menor a mayor</w:t>
+        <w:t xml:space="preserve"> para las </w:t>
+      </w:r>
+      <w:r>
+        <w:rPr>
+          <w:rFonts w:ascii="Times New Roman" w:hAnsi="Times New Roman" w:cs="Times New Roman"/>
+          <w:b/>
+          <w:bCs/>
+          <w:sz w:val="24"/>
+          <w:szCs w:val="24"/>
+          <w:lang w:val="es-PR"/>
+        </w:rPr>
+        <w:t>filas</w:t>
+      </w:r>
+      <w:r>
+        <w:rPr>
+          <w:rFonts w:ascii="Times New Roman" w:hAnsi="Times New Roman" w:cs="Times New Roman"/>
+          <w:sz w:val="24"/>
+          <w:szCs w:val="24"/>
+          <w:lang w:val="es-PR"/>
+        </w:rPr>
+        <w:t xml:space="preserve"> en base a la media de menor a mayor</w:t>
+      </w:r>
+    </w:p>
+    <w:p>
+      <w:pPr>
+        <w:pStyle w:val="ListParagraph"/>
+        <w:numPr>
+          <w:ilvl w:val="0"/>
+          <w:numId w:val="1"/>
+        </w:numPr>
+        <w:spacing w:line="360" w:lineRule="auto"/>
+        <w:rPr>
+          <w:rFonts w:ascii="Times New Roman" w:hAnsi="Times New Roman" w:cs="Times New Roman"/>
+          <w:sz w:val="24"/>
+          <w:szCs w:val="24"/>
+          <w:lang w:val="es-PR"/>
+        </w:rPr>
+      </w:pPr>
+      <w:r>
+        <w:rPr>
+          <w:rFonts w:ascii="Times New Roman" w:hAnsi="Times New Roman" w:cs="Times New Roman"/>
+          <w:sz w:val="24"/>
+          <w:szCs w:val="24"/>
+          <w:lang w:val="es-PR"/>
+        </w:rPr>
+        <w:t xml:space="preserve">Grabar los </w:t>
+      </w:r>
+      <w:proofErr w:type="spellStart"/>
+      <w:r>
+        <w:rPr>
+          <w:rFonts w:ascii="Times New Roman" w:hAnsi="Times New Roman" w:cs="Times New Roman"/>
+          <w:sz w:val="24"/>
+          <w:szCs w:val="24"/>
+          <w:lang w:val="es-PR"/>
+        </w:rPr>
+        <w:t>clicks</w:t>
+      </w:r>
+      <w:proofErr w:type="spellEnd"/>
+      <w:r>
+        <w:rPr>
+          <w:rFonts w:ascii="Times New Roman" w:hAnsi="Times New Roman" w:cs="Times New Roman"/>
+          <w:sz w:val="24"/>
+          <w:szCs w:val="24"/>
+          <w:lang w:val="es-PR"/>
+        </w:rPr>
+        <w:t xml:space="preserve"> de cuánto tomó ordenar las </w:t>
+      </w:r>
+      <w:r>
+        <w:rPr>
+          <w:rFonts w:ascii="Times New Roman" w:hAnsi="Times New Roman" w:cs="Times New Roman"/>
+          <w:b/>
+          <w:bCs/>
+          <w:sz w:val="24"/>
+          <w:szCs w:val="24"/>
+          <w:lang w:val="es-PR"/>
+        </w:rPr>
+        <w:t>secuencias</w:t>
+      </w:r>
+      <w:r>
+        <w:rPr>
+          <w:rFonts w:ascii="Times New Roman" w:hAnsi="Times New Roman" w:cs="Times New Roman"/>
+          <w:sz w:val="24"/>
+          <w:szCs w:val="24"/>
+          <w:lang w:val="es-PR"/>
+        </w:rPr>
+        <w:t xml:space="preserve"> y las </w:t>
+      </w:r>
+      <w:r>
+        <w:rPr>
+          <w:rFonts w:ascii="Times New Roman" w:hAnsi="Times New Roman" w:cs="Times New Roman"/>
+          <w:b/>
+          <w:bCs/>
+          <w:sz w:val="24"/>
+          <w:szCs w:val="24"/>
+          <w:lang w:val="es-PR"/>
+        </w:rPr>
+        <w:t>filas</w:t>
       </w:r>
     </w:p>
     <w:sectPr>
@@ -366,6 +518,7 @@
     <w:lsdException w:name="HTML Sample" w:semiHidden="1" w:unhideWhenUsed="1"/>
     <w:lsdException w:name="HTML Typewriter" w:semiHidden="1" w:unhideWhenUsed="1"/>
     <w:lsdException w:name="HTML Variable" w:semiHidden="1" w:unhideWhenUsed="1"/>
+    <w:lsdException w:name="Normal Table" w:semiHidden="1" w:unhideWhenUsed="1"/>
     <w:lsdException w:name="annotation subject" w:semiHidden="1" w:unhideWhenUsed="1"/>
     <w:lsdException w:name="No List" w:semiHidden="1" w:unhideWhenUsed="1"/>
     <w:lsdException w:name="Outline List 1" w:semiHidden="1" w:unhideWhenUsed="1"/>
@@ -412,8 +565,10 @@
     <w:lsdException w:name="Table Subtle 2" w:semiHidden="1" w:unhideWhenUsed="1"/>
     <w:lsdException w:name="Table Web 1" w:semiHidden="1" w:unhideWhenUsed="1"/>
     <w:lsdException w:name="Table Web 2" w:semiHidden="1" w:unhideWhenUsed="1"/>
+    <w:lsdException w:name="Table Web 3" w:semiHidden="1" w:unhideWhenUsed="1"/>
     <w:lsdException w:name="Balloon Text" w:semiHidden="1" w:unhideWhenUsed="1"/>
     <w:lsdException w:name="Table Grid" w:uiPriority="39"/>
+    <w:lsdException w:name="Table Theme" w:semiHidden="1" w:unhideWhenUsed="1"/>
     <w:lsdException w:name="Placeholder Text" w:semiHidden="1"/>
     <w:lsdException w:name="No Spacing" w:uiPriority="1" w:qFormat="1"/>
     <w:lsdException w:name="Light Shading" w:uiPriority="60"/>

</xml_diff>